<commit_message>
Layout settings and corrections in headings
</commit_message>
<xml_diff>
--- a/Reports/Design-Report-Iteration-II.docx
+++ b/Reports/Design-Report-Iteration-II.docx
@@ -8622,17 +8622,7 @@
           <w:sz w:val="24"/>
           <w:szCs w:val="24"/>
         </w:rPr>
-        <w:t xml:space="preserve"> class, which controls all of the updates each PacmanObject will receive. GameEngine will share the information it has with GUI subsystem as men</w:t>
-      </w:r>
-      <w:bookmarkStart w:id="17" w:name="_GoBack"/>
-      <w:bookmarkEnd w:id="17"/>
-      <w:r>
-        <w:rPr>
-          <w:rFonts w:ascii="Calibri" w:eastAsia="Calibri" w:hAnsi="Calibri" w:cs="Calibri"/>
-          <w:sz w:val="24"/>
-          <w:szCs w:val="24"/>
-        </w:rPr>
-        <w:t>tioned in the previous section (4.3.1).</w:t>
+        <w:t xml:space="preserve"> class, which controls all of the updates each PacmanObject will receive. GameEngine will share the information it has with GUI subsystem as mentioned in the previous section (4.3.1).</w:t>
       </w:r>
     </w:p>
     <w:p>
@@ -8654,8 +8644,8 @@
           <w:szCs w:val="20"/>
         </w:rPr>
       </w:pPr>
-      <w:bookmarkStart w:id="18" w:name="page18"/>
-      <w:bookmarkEnd w:id="18"/>
+      <w:bookmarkStart w:id="17" w:name="page18"/>
+      <w:bookmarkEnd w:id="17"/>
       <w:r>
         <w:rPr>
           <w:noProof/>
@@ -9320,8 +9310,8 @@
           <w:szCs w:val="20"/>
         </w:rPr>
       </w:pPr>
-      <w:bookmarkStart w:id="19" w:name="page19"/>
-      <w:bookmarkEnd w:id="19"/>
+      <w:bookmarkStart w:id="18" w:name="page19"/>
+      <w:bookmarkEnd w:id="18"/>
       <w:r>
         <w:rPr>
           <w:rFonts w:ascii="Calibri" w:eastAsia="Calibri" w:hAnsi="Calibri" w:cs="Calibri"/>
@@ -9986,8 +9976,8 @@
           <w:szCs w:val="20"/>
         </w:rPr>
       </w:pPr>
-      <w:bookmarkStart w:id="20" w:name="page20"/>
-      <w:bookmarkEnd w:id="20"/>
+      <w:bookmarkStart w:id="19" w:name="page20"/>
+      <w:bookmarkEnd w:id="19"/>
       <w:r>
         <w:rPr>
           <w:rFonts w:ascii="Calibri" w:eastAsia="Calibri" w:hAnsi="Calibri" w:cs="Calibri"/>
@@ -10547,18 +10537,6 @@
     </w:p>
     <w:p>
       <w:pPr>
-        <w:tabs>
-          <w:tab w:val="left" w:pos="1080"/>
-        </w:tabs>
-        <w:rPr>
-          <w:rFonts w:ascii="Arial" w:eastAsia="Arial" w:hAnsi="Arial" w:cs="Arial"/>
-          <w:sz w:val="24"/>
-          <w:szCs w:val="24"/>
-        </w:rPr>
-      </w:pPr>
-    </w:p>
-    <w:p>
-      <w:pPr>
         <w:spacing w:line="153" w:lineRule="exact"/>
         <w:rPr>
           <w:rFonts w:ascii="Arial" w:eastAsia="Arial" w:hAnsi="Arial" w:cs="Arial"/>
@@ -10689,7 +10667,6 @@
           <w:szCs w:val="24"/>
           <w:u w:val="single"/>
         </w:rPr>
-        <w:lastRenderedPageBreak/>
         <w:t>public void continue():</w:t>
       </w:r>
       <w:r>
@@ -10701,17 +10678,7 @@
         <w:t xml:space="preserve"> Calls startCounter(). Countdown has now started. Continues the game once startCounter returns.</w:t>
       </w:r>
     </w:p>
-    <w:p>
-      <w:pPr>
-        <w:sectPr>
-          <w:pgSz w:w="11900" w:h="16840"/>
-          <w:pgMar w:top="1416" w:right="1440" w:bottom="1440" w:left="1420" w:header="0" w:footer="0" w:gutter="0"/>
-          <w:cols w:space="708" w:equalWidth="0">
-            <w:col w:w="9040"/>
-          </w:cols>
-        </w:sectPr>
-      </w:pPr>
-    </w:p>
+    <w:p/>
     <w:p>
       <w:pPr>
         <w:spacing w:line="368" w:lineRule="auto"/>
@@ -10721,8 +10688,6 @@
           <w:szCs w:val="20"/>
         </w:rPr>
       </w:pPr>
-      <w:bookmarkStart w:id="21" w:name="page21"/>
-      <w:bookmarkEnd w:id="21"/>
       <w:r>
         <w:rPr>
           <w:rFonts w:ascii="Calibri" w:eastAsia="Calibri" w:hAnsi="Calibri" w:cs="Calibri"/>
@@ -10730,7 +10695,6 @@
           <w:szCs w:val="24"/>
           <w:u w:val="single"/>
         </w:rPr>
-        <w:lastRenderedPageBreak/>
         <w:t>public void passLevel():</w:t>
       </w:r>
       <w:r>
@@ -10983,24 +10947,7 @@
     </w:p>
     <w:p>
       <w:pPr>
-        <w:spacing w:line="200" w:lineRule="exact"/>
-        <w:rPr>
-          <w:sz w:val="20"/>
-          <w:szCs w:val="20"/>
-        </w:rPr>
-      </w:pPr>
-    </w:p>
-    <w:p>
-      <w:pPr>
-        <w:spacing w:line="237" w:lineRule="exact"/>
-        <w:rPr>
-          <w:sz w:val="20"/>
-          <w:szCs w:val="20"/>
-        </w:rPr>
-      </w:pPr>
-    </w:p>
-    <w:p>
-      <w:pPr>
+        <w:ind w:firstLine="720"/>
         <w:rPr>
           <w:sz w:val="20"/>
           <w:szCs w:val="20"/>
@@ -11025,6 +10972,35 @@
           <w:szCs w:val="20"/>
         </w:rPr>
       </w:pPr>
+    </w:p>
+    <w:p>
+      <w:pPr>
+        <w:sectPr>
+          <w:pgSz w:w="11900" w:h="16840"/>
+          <w:pgMar w:top="1416" w:right="1440" w:bottom="1440" w:left="1420" w:header="0" w:footer="0" w:gutter="0"/>
+          <w:cols w:space="708" w:equalWidth="0">
+            <w:col w:w="9040"/>
+          </w:cols>
+        </w:sectPr>
+      </w:pPr>
+    </w:p>
+    <w:p>
+      <w:pPr>
+        <w:spacing w:line="200" w:lineRule="exact"/>
+        <w:rPr>
+          <w:sz w:val="20"/>
+          <w:szCs w:val="20"/>
+        </w:rPr>
+      </w:pPr>
+    </w:p>
+    <w:p>
+      <w:pPr>
+        <w:spacing w:line="200" w:lineRule="exact"/>
+        <w:rPr>
+          <w:sz w:val="20"/>
+          <w:szCs w:val="20"/>
+        </w:rPr>
+      </w:pPr>
       <w:r>
         <w:rPr>
           <w:noProof/>
@@ -11033,15 +11009,15 @@
           <w:lang w:val="en-US" w:eastAsia="en-US"/>
         </w:rPr>
         <w:drawing>
-          <wp:anchor distT="0" distB="0" distL="114300" distR="114300" simplePos="0" relativeHeight="251659264" behindDoc="1" locked="0" layoutInCell="0" allowOverlap="1" wp14:anchorId="28563223" wp14:editId="0DCE2077">
+          <wp:anchor distT="0" distB="0" distL="114300" distR="114300" simplePos="0" relativeHeight="251668480" behindDoc="1" locked="0" layoutInCell="0" allowOverlap="1" wp14:anchorId="2548571B" wp14:editId="5A5D7B16">
             <wp:simplePos x="0" y="0"/>
             <wp:positionH relativeFrom="column">
-              <wp:posOffset>1940560</wp:posOffset>
+              <wp:posOffset>1828800</wp:posOffset>
             </wp:positionH>
             <wp:positionV relativeFrom="paragraph">
-              <wp:posOffset>95250</wp:posOffset>
+              <wp:posOffset>46990</wp:posOffset>
             </wp:positionV>
-            <wp:extent cx="1877060" cy="1372870"/>
+            <wp:extent cx="1531620" cy="1119505"/>
             <wp:effectExtent l="0" t="0" r="0" b="0"/>
             <wp:wrapNone/>
             <wp:docPr id="11" name="Picture 11"/>
@@ -11069,7 +11045,7 @@
                   <pic:spPr bwMode="auto">
                     <a:xfrm>
                       <a:off x="0" y="0"/>
-                      <a:ext cx="1877060" cy="1372870"/>
+                      <a:ext cx="1531620" cy="1119505"/>
                     </a:xfrm>
                     <a:prstGeom prst="rect">
                       <a:avLst/>
@@ -11079,38 +11055,15 @@
                 </pic:pic>
               </a:graphicData>
             </a:graphic>
+            <wp14:sizeRelH relativeFrom="margin">
+              <wp14:pctWidth>0</wp14:pctWidth>
+            </wp14:sizeRelH>
+            <wp14:sizeRelV relativeFrom="margin">
+              <wp14:pctHeight>0</wp14:pctHeight>
+            </wp14:sizeRelV>
           </wp:anchor>
         </w:drawing>
       </w:r>
-    </w:p>
-    <w:p>
-      <w:pPr>
-        <w:sectPr>
-          <w:pgSz w:w="11900" w:h="16840"/>
-          <w:pgMar w:top="1416" w:right="1440" w:bottom="1440" w:left="1420" w:header="0" w:footer="0" w:gutter="0"/>
-          <w:cols w:space="708" w:equalWidth="0">
-            <w:col w:w="9040"/>
-          </w:cols>
-        </w:sectPr>
-      </w:pPr>
-    </w:p>
-    <w:p>
-      <w:pPr>
-        <w:spacing w:line="200" w:lineRule="exact"/>
-        <w:rPr>
-          <w:sz w:val="20"/>
-          <w:szCs w:val="20"/>
-        </w:rPr>
-      </w:pPr>
-    </w:p>
-    <w:p>
-      <w:pPr>
-        <w:spacing w:line="200" w:lineRule="exact"/>
-        <w:rPr>
-          <w:sz w:val="20"/>
-          <w:szCs w:val="20"/>
-        </w:rPr>
-      </w:pPr>
     </w:p>
     <w:p>
       <w:pPr>
@@ -11241,8 +11194,6 @@
           <w:szCs w:val="20"/>
         </w:rPr>
       </w:pPr>
-      <w:bookmarkStart w:id="22" w:name="page22"/>
-      <w:bookmarkEnd w:id="22"/>
       <w:r>
         <w:rPr>
           <w:rFonts w:ascii="Calibri" w:eastAsia="Calibri" w:hAnsi="Calibri" w:cs="Calibri"/>
@@ -11526,7 +11477,7 @@
           <w:lang w:val="en-US" w:eastAsia="en-US"/>
         </w:rPr>
         <w:drawing>
-          <wp:anchor distT="0" distB="0" distL="114300" distR="114300" simplePos="0" relativeHeight="251660288" behindDoc="1" locked="0" layoutInCell="0" allowOverlap="1" wp14:anchorId="37C02E1A" wp14:editId="62B5701D">
+          <wp:anchor distT="0" distB="0" distL="114300" distR="114300" simplePos="0" relativeHeight="251670528" behindDoc="1" locked="0" layoutInCell="0" allowOverlap="1" wp14:anchorId="76C92EB6" wp14:editId="1F11EA7D">
             <wp:simplePos x="0" y="0"/>
             <wp:positionH relativeFrom="column">
               <wp:posOffset>1687830</wp:posOffset>
@@ -12073,8 +12024,8 @@
           <w:szCs w:val="20"/>
         </w:rPr>
       </w:pPr>
-      <w:bookmarkStart w:id="23" w:name="page23"/>
-      <w:bookmarkEnd w:id="23"/>
+      <w:bookmarkStart w:id="20" w:name="page23"/>
+      <w:bookmarkEnd w:id="20"/>
       <w:r>
         <w:rPr>
           <w:rFonts w:ascii="Calibri" w:eastAsia="Calibri" w:hAnsi="Calibri" w:cs="Calibri"/>
@@ -12217,7 +12168,7 @@
           <w:lang w:val="en-US" w:eastAsia="en-US"/>
         </w:rPr>
         <w:drawing>
-          <wp:anchor distT="0" distB="0" distL="114300" distR="114300" simplePos="0" relativeHeight="251661312" behindDoc="1" locked="0" layoutInCell="0" allowOverlap="1" wp14:anchorId="659AEC1D" wp14:editId="0360FDBD">
+          <wp:anchor distT="0" distB="0" distL="114300" distR="114300" simplePos="0" relativeHeight="251671552" behindDoc="1" locked="0" layoutInCell="0" allowOverlap="1" wp14:anchorId="0D5D8652" wp14:editId="57F6A126">
             <wp:simplePos x="0" y="0"/>
             <wp:positionH relativeFrom="column">
               <wp:posOffset>1978660</wp:posOffset>
@@ -12581,7 +12532,7 @@
           <w:lang w:val="en-US" w:eastAsia="en-US"/>
         </w:rPr>
         <w:drawing>
-          <wp:anchor distT="0" distB="0" distL="114300" distR="114300" simplePos="0" relativeHeight="251662336" behindDoc="1" locked="0" layoutInCell="0" allowOverlap="1" wp14:anchorId="3AF2F009" wp14:editId="14EF61D6">
+          <wp:anchor distT="0" distB="0" distL="114300" distR="114300" simplePos="0" relativeHeight="251672576" behindDoc="1" locked="0" layoutInCell="0" allowOverlap="1" wp14:anchorId="2B9112D6" wp14:editId="778C6206">
             <wp:simplePos x="0" y="0"/>
             <wp:positionH relativeFrom="column">
               <wp:posOffset>2068830</wp:posOffset>
@@ -12860,8 +12811,8 @@
           <w:szCs w:val="20"/>
         </w:rPr>
       </w:pPr>
-      <w:bookmarkStart w:id="24" w:name="page24"/>
-      <w:bookmarkEnd w:id="24"/>
+      <w:bookmarkStart w:id="21" w:name="page24"/>
+      <w:bookmarkEnd w:id="21"/>
       <w:r>
         <w:rPr>
           <w:rFonts w:ascii="Calibri" w:eastAsia="Calibri" w:hAnsi="Calibri" w:cs="Calibri"/>
@@ -13171,7 +13122,7 @@
           <w:lang w:val="en-US" w:eastAsia="en-US"/>
         </w:rPr>
         <w:drawing>
-          <wp:anchor distT="0" distB="0" distL="114300" distR="114300" simplePos="0" relativeHeight="251663360" behindDoc="1" locked="0" layoutInCell="0" allowOverlap="1" wp14:anchorId="3E891D0B" wp14:editId="2D2C01B8">
+          <wp:anchor distT="0" distB="0" distL="114300" distR="114300" simplePos="0" relativeHeight="251673600" behindDoc="1" locked="0" layoutInCell="0" allowOverlap="1" wp14:anchorId="5F99688E" wp14:editId="1B4CEA7A">
             <wp:simplePos x="0" y="0"/>
             <wp:positionH relativeFrom="column">
               <wp:posOffset>111760</wp:posOffset>
@@ -13241,8 +13192,8 @@
           <w:szCs w:val="20"/>
         </w:rPr>
       </w:pPr>
-      <w:bookmarkStart w:id="25" w:name="page25"/>
-      <w:bookmarkEnd w:id="25"/>
+      <w:bookmarkStart w:id="22" w:name="page25"/>
+      <w:bookmarkEnd w:id="22"/>
       <w:r>
         <w:rPr>
           <w:rFonts w:ascii="Calibri" w:eastAsia="Calibri" w:hAnsi="Calibri" w:cs="Calibri"/>
@@ -13516,7 +13467,7 @@
           <w:lang w:val="en-US" w:eastAsia="en-US"/>
         </w:rPr>
         <w:drawing>
-          <wp:anchor distT="0" distB="0" distL="114300" distR="114300" simplePos="0" relativeHeight="251664384" behindDoc="1" locked="0" layoutInCell="0" allowOverlap="1" wp14:anchorId="0C4AB7B4" wp14:editId="29762F49">
+          <wp:anchor distT="0" distB="0" distL="114300" distR="114300" simplePos="0" relativeHeight="251674624" behindDoc="1" locked="0" layoutInCell="0" allowOverlap="1" wp14:anchorId="70CC0A75" wp14:editId="5EBA16EC">
             <wp:simplePos x="0" y="0"/>
             <wp:positionH relativeFrom="column">
               <wp:posOffset>2780030</wp:posOffset>
@@ -13599,7 +13550,17 @@
           <w:sz w:val="24"/>
           <w:szCs w:val="24"/>
         </w:rPr>
-        <w:t>4.3.2.5 UpdateManager Package</w:t>
+        <w:t>4.3.2.6</w:t>
+      </w:r>
+      <w:r>
+        <w:rPr>
+          <w:rFonts w:ascii="Calibri" w:eastAsia="Calibri" w:hAnsi="Calibri" w:cs="Calibri"/>
+          <w:b/>
+          <w:bCs/>
+          <w:sz w:val="24"/>
+          <w:szCs w:val="24"/>
+        </w:rPr>
+        <w:t xml:space="preserve"> UpdateManager Package</w:t>
       </w:r>
     </w:p>
     <w:p>
@@ -13618,7 +13579,7 @@
           <w:lang w:val="en-US" w:eastAsia="en-US"/>
         </w:rPr>
         <w:drawing>
-          <wp:anchor distT="0" distB="0" distL="114300" distR="114300" simplePos="0" relativeHeight="251665408" behindDoc="1" locked="0" layoutInCell="0" allowOverlap="1" wp14:anchorId="3600D485" wp14:editId="58E5B35A">
+          <wp:anchor distT="0" distB="0" distL="114300" distR="114300" simplePos="0" relativeHeight="251675648" behindDoc="1" locked="0" layoutInCell="0" allowOverlap="1" wp14:anchorId="240E55A5" wp14:editId="54F862B9">
             <wp:simplePos x="0" y="0"/>
             <wp:positionH relativeFrom="column">
               <wp:posOffset>-635</wp:posOffset>
@@ -13987,8 +13948,8 @@
           <w:szCs w:val="20"/>
         </w:rPr>
       </w:pPr>
-      <w:bookmarkStart w:id="26" w:name="page26"/>
-      <w:bookmarkEnd w:id="26"/>
+      <w:bookmarkStart w:id="23" w:name="page26"/>
+      <w:bookmarkEnd w:id="23"/>
       <w:r>
         <w:rPr>
           <w:rFonts w:ascii="Calibri" w:eastAsia="Calibri" w:hAnsi="Calibri" w:cs="Calibri"/>
@@ -14044,7 +14005,7 @@
           <w:lang w:val="en-US" w:eastAsia="en-US"/>
         </w:rPr>
         <w:drawing>
-          <wp:anchor distT="0" distB="0" distL="114300" distR="114300" simplePos="0" relativeHeight="251666432" behindDoc="1" locked="0" layoutInCell="0" allowOverlap="1" wp14:anchorId="7F1E7702" wp14:editId="4EC87678">
+          <wp:anchor distT="0" distB="0" distL="114300" distR="114300" simplePos="0" relativeHeight="251676672" behindDoc="1" locked="0" layoutInCell="0" allowOverlap="1" wp14:anchorId="57F02D7F" wp14:editId="340E3642">
             <wp:simplePos x="0" y="0"/>
             <wp:positionH relativeFrom="column">
               <wp:posOffset>-635</wp:posOffset>
@@ -14633,8 +14594,8 @@
           <w:szCs w:val="20"/>
         </w:rPr>
       </w:pPr>
-      <w:bookmarkStart w:id="27" w:name="page27"/>
-      <w:bookmarkEnd w:id="27"/>
+      <w:bookmarkStart w:id="24" w:name="page27"/>
+      <w:bookmarkEnd w:id="24"/>
       <w:r>
         <w:rPr>
           <w:rFonts w:ascii="Calibri" w:eastAsia="Calibri" w:hAnsi="Calibri" w:cs="Calibri"/>
@@ -14644,25 +14605,8 @@
           <w:szCs w:val="24"/>
         </w:rPr>
         <w:lastRenderedPageBreak/>
-        <w:t>4.3.3.1 MapDataManager Class</w:t>
-      </w:r>
-    </w:p>
-    <w:p>
-      <w:pPr>
-        <w:spacing w:line="147" w:lineRule="exact"/>
-        <w:rPr>
-          <w:sz w:val="20"/>
-          <w:szCs w:val="20"/>
-        </w:rPr>
-      </w:pPr>
-    </w:p>
-    <w:p>
-      <w:pPr>
-        <w:rPr>
-          <w:sz w:val="20"/>
-          <w:szCs w:val="20"/>
-        </w:rPr>
-      </w:pPr>
+        <w:t>4.3.3.2</w:t>
+      </w:r>
       <w:r>
         <w:rPr>
           <w:rFonts w:ascii="Calibri" w:eastAsia="Calibri" w:hAnsi="Calibri" w:cs="Calibri"/>
@@ -14671,6 +14615,33 @@
           <w:sz w:val="24"/>
           <w:szCs w:val="24"/>
         </w:rPr>
+        <w:t xml:space="preserve"> MapDataManager Class</w:t>
+      </w:r>
+    </w:p>
+    <w:p>
+      <w:pPr>
+        <w:spacing w:line="147" w:lineRule="exact"/>
+        <w:rPr>
+          <w:sz w:val="20"/>
+          <w:szCs w:val="20"/>
+        </w:rPr>
+      </w:pPr>
+    </w:p>
+    <w:p>
+      <w:pPr>
+        <w:rPr>
+          <w:sz w:val="20"/>
+          <w:szCs w:val="20"/>
+        </w:rPr>
+      </w:pPr>
+      <w:r>
+        <w:rPr>
+          <w:rFonts w:ascii="Calibri" w:eastAsia="Calibri" w:hAnsi="Calibri" w:cs="Calibri"/>
+          <w:b/>
+          <w:bCs/>
+          <w:sz w:val="24"/>
+          <w:szCs w:val="24"/>
+        </w:rPr>
         <w:t>Methods:</w:t>
       </w:r>
     </w:p>
@@ -14797,25 +14768,8 @@
           <w:sz w:val="24"/>
           <w:szCs w:val="24"/>
         </w:rPr>
-        <w:t>4.3.3.1 HighScoreDataManager Class</w:t>
-      </w:r>
-    </w:p>
-    <w:p>
-      <w:pPr>
-        <w:spacing w:line="145" w:lineRule="exact"/>
-        <w:rPr>
-          <w:sz w:val="20"/>
-          <w:szCs w:val="20"/>
-        </w:rPr>
-      </w:pPr>
-    </w:p>
-    <w:p>
-      <w:pPr>
-        <w:rPr>
-          <w:sz w:val="20"/>
-          <w:szCs w:val="20"/>
-        </w:rPr>
-      </w:pPr>
+        <w:t>4.3.3.3</w:t>
+      </w:r>
       <w:r>
         <w:rPr>
           <w:rFonts w:ascii="Calibri" w:eastAsia="Calibri" w:hAnsi="Calibri" w:cs="Calibri"/>
@@ -14824,6 +14778,33 @@
           <w:sz w:val="24"/>
           <w:szCs w:val="24"/>
         </w:rPr>
+        <w:t xml:space="preserve"> HighScoreDataManager Class</w:t>
+      </w:r>
+    </w:p>
+    <w:p>
+      <w:pPr>
+        <w:spacing w:line="145" w:lineRule="exact"/>
+        <w:rPr>
+          <w:sz w:val="20"/>
+          <w:szCs w:val="20"/>
+        </w:rPr>
+      </w:pPr>
+    </w:p>
+    <w:p>
+      <w:pPr>
+        <w:rPr>
+          <w:sz w:val="20"/>
+          <w:szCs w:val="20"/>
+        </w:rPr>
+      </w:pPr>
+      <w:r>
+        <w:rPr>
+          <w:rFonts w:ascii="Calibri" w:eastAsia="Calibri" w:hAnsi="Calibri" w:cs="Calibri"/>
+          <w:b/>
+          <w:bCs/>
+          <w:sz w:val="24"/>
+          <w:szCs w:val="24"/>
+        </w:rPr>
         <w:t>Methods:</w:t>
       </w:r>
     </w:p>
@@ -14896,7 +14877,26 @@
           <w:sz w:val="24"/>
           <w:szCs w:val="24"/>
         </w:rPr>
-        <w:t xml:space="preserve"> Creates a HighScore instance and pushes it into the list of HighScores.</w:t>
+        <w:t xml:space="preserve"> Creates a HighScore instance and pushes it into the list of HighScores</w:t>
+      </w:r>
+      <w:r>
+        <w:rPr>
+          <w:rFonts w:ascii="Calibri" w:eastAsia="Calibri" w:hAnsi="Calibri" w:cs="Calibri"/>
+          <w:sz w:val="24"/>
+          <w:szCs w:val="24"/>
+        </w:rPr>
+        <w:t>.</w:t>
+      </w:r>
+      <w:bookmarkStart w:id="25" w:name="page21"/>
+      <w:bookmarkStart w:id="26" w:name="_GoBack"/>
+      <w:bookmarkEnd w:id="25"/>
+      <w:bookmarkEnd w:id="26"/>
+      <w:r>
+        <w:rPr>
+          <w:sz w:val="20"/>
+          <w:szCs w:val="20"/>
+        </w:rPr>
+        <w:t xml:space="preserve"> </w:t>
       </w:r>
     </w:p>
     <w:sectPr>

</xml_diff>